<commit_message>
add code repo to notebook
</commit_message>
<xml_diff>
--- a/blog_post.docx
+++ b/blog_post.docx
@@ -243,7 +243,7 @@
         <w:pStyle w:val="BodyText"/>
       </w:pPr>
       <w:r>
-        <w:t xml:space="preserve">In this post we provide a step-by-step guide with all the building blocks for creating an enterprise ready RAG application such as a question answering solution. We use LLMs available through Amazon Bedrock for the embeddings model (Amazon Titan Text Embeddings v2), the text generation model (Anthropic Claude v2) and the Amazon Bedrock Knowledge Base for this solution. The text corpus representing an enterprise knowledge base is stored as HTML files in Amazon S3 and is ingested in the form of text embeddings into an index in a Amazon OpenSearch Services (AOSS) collection using Bedrock knowledge base agent in a fully-managed serverless fashion.</w:t>
+        <w:t xml:space="preserve">In this post we provide a step-by-step guide with all the building blocks for creating an enterprise ready RAG application such as a question answering solution. We use LLMs available through Amazon Bedrock for the embeddings model (Amazon Titan Text Embeddings v2), the text generation model (Anthropic Claude v2) and the Amazon Bedrock Knowledge Base for this solution. The text corpus representing an enterprise knowledge base is stored as HTML files in Amazon S3 and is ingested in the form of text embeddings into an index in a Amazon OpenSearch Service Serverless (AOSS) collection using Bedrock knowledge base agent in a fully-managed serverless fashion.</w:t>
       </w:r>
     </w:p>
     <w:p>
@@ -3315,7 +3315,7 @@
         <w:rPr>
           <w:rStyle w:val="CommentTok"/>
         </w:rPr>
-        <w:t xml:space="preserve"># here as part of thisquery.</w:t>
+        <w:t xml:space="preserve"># here as part of this query.</w:t>
       </w:r>
       <w:r>
         <w:br/>

</xml_diff>

<commit_message>
update for latest boto3, qr code
</commit_message>
<xml_diff>
--- a/blog_post.docx
+++ b/blog_post.docx
@@ -147,12 +147,59 @@
         <w:pStyle w:val="BodyText"/>
       </w:pPr>
       <w:r>
+        <w:drawing>
+          <wp:inline>
+            <wp:extent cx="5334000" cy="5334000"/>
+            <wp:effectExtent b="0" l="0" r="0" t="0"/>
+            <wp:docPr descr="" title="" id="21" name="Picture"/>
+            <a:graphic>
+              <a:graphicData uri="http://schemas.openxmlformats.org/drawingml/2006/picture">
+                <pic:pic>
+                  <pic:nvPicPr>
+                    <pic:cNvPr descr="./img/blog_post.png" id="22" name="Picture"/>
+                    <pic:cNvPicPr>
+                      <a:picLocks noChangeArrowheads="1" noChangeAspect="1"/>
+                    </pic:cNvPicPr>
+                  </pic:nvPicPr>
+                  <pic:blipFill>
+                    <a:blip r:embed="rId20"/>
+                    <a:stretch>
+                      <a:fillRect/>
+                    </a:stretch>
+                  </pic:blipFill>
+                  <pic:spPr bwMode="auto">
+                    <a:xfrm>
+                      <a:off x="0" y="0"/>
+                      <a:ext cx="5334000" cy="5334000"/>
+                    </a:xfrm>
+                    <a:prstGeom prst="rect">
+                      <a:avLst/>
+                    </a:prstGeom>
+                    <a:noFill/>
+                    <a:ln w="9525">
+                      <a:noFill/>
+                      <a:headEnd/>
+                      <a:tailEnd/>
+                    </a:ln>
+                  </pic:spPr>
+                </pic:pic>
+              </a:graphicData>
+            </a:graphic>
+          </wp:inline>
+        </w:drawing>
+      </w:r>
+    </w:p>
+    <w:p>
+      <w:pPr>
+        <w:pStyle w:val="BodyText"/>
+      </w:pPr>
+      <w:r>
         <w:t xml:space="preserve">One of the most common applications of generative AI and large language models (LLMs) in an enterprise environment is answering questions based on the enterprise’s knowledge corpus.</w:t>
       </w:r>
       <w:r>
         <w:t xml:space="preserve"> </w:t>
       </w:r>
-      <w:hyperlink r:id="rId20">
+      <w:hyperlink r:id="rId23">
         <w:r>
           <w:rPr>
             <w:rStyle w:val="Hyperlink"/>
@@ -169,7 +216,7 @@
       <w:r>
         <w:t xml:space="preserve"> </w:t>
       </w:r>
-      <w:hyperlink r:id="rId21">
+      <w:hyperlink r:id="rId24">
         <w:r>
           <w:rPr>
             <w:rStyle w:val="Hyperlink"/>
@@ -209,7 +256,7 @@
       <w:r>
         <w:t xml:space="preserve"> </w:t>
       </w:r>
-      <w:hyperlink r:id="rId22">
+      <w:hyperlink r:id="rId25">
         <w:r>
           <w:rPr>
             <w:rStyle w:val="Hyperlink"/>
@@ -226,7 +273,7 @@
       <w:r>
         <w:t xml:space="preserve"> </w:t>
       </w:r>
-      <w:hyperlink r:id="rId23">
+      <w:hyperlink r:id="rId26">
         <w:r>
           <w:rPr>
             <w:rStyle w:val="Hyperlink"/>
@@ -256,7 +303,7 @@
       <w:r>
         <w:t xml:space="preserve"> </w:t>
       </w:r>
-      <w:hyperlink r:id="rId24">
+      <w:hyperlink r:id="rId27">
         <w:r>
           <w:rPr>
             <w:rStyle w:val="Hyperlink"/>
@@ -273,7 +320,7 @@
       <w:r>
         <w:t xml:space="preserve"> </w:t>
       </w:r>
-      <w:hyperlink r:id="rId25">
+      <w:hyperlink r:id="rId28">
         <w:r>
           <w:rPr>
             <w:rStyle w:val="Hyperlink"/>
@@ -288,7 +335,7 @@
         <w:t xml:space="preserve">to interface with AOSS and build a RAG based question answer workflow.</w:t>
       </w:r>
     </w:p>
-    <w:bookmarkStart w:id="116" w:name="solution-overview"/>
+    <w:bookmarkStart w:id="119" w:name="solution-overview"/>
     <w:p>
       <w:pPr>
         <w:pStyle w:val="Heading2"/>
@@ -307,7 +354,7 @@
       <w:r>
         <w:t xml:space="preserve"> </w:t>
       </w:r>
-      <w:hyperlink r:id="rId26">
+      <w:hyperlink r:id="rId29">
         <w:r>
           <w:rPr>
             <w:rStyle w:val="Hyperlink"/>
@@ -332,7 +379,7 @@
       <w:r>
         <w:t xml:space="preserve"> </w:t>
       </w:r>
-      <w:hyperlink r:id="rId27">
+      <w:hyperlink r:id="rId30">
         <w:r>
           <w:rPr>
             <w:rStyle w:val="Hyperlink"/>
@@ -364,7 +411,7 @@
       <w:tr>
         <w:tc>
           <w:tcPr/>
-          <w:bookmarkStart w:id="31" w:name="fig-architecture"/>
+          <w:bookmarkStart w:id="34" w:name="fig-architecture"/>
           <w:p>
             <w:pPr>
               <w:pStyle w:val="Figure"/>
@@ -375,18 +422,18 @@
                 <wp:inline>
                   <wp:extent cx="5334000" cy="3433087"/>
                   <wp:effectExtent b="0" l="0" r="0" t="0"/>
-                  <wp:docPr descr="" title="" id="29" name="Picture"/>
+                  <wp:docPr descr="" title="" id="32" name="Picture"/>
                   <a:graphic>
                     <a:graphicData uri="http://schemas.openxmlformats.org/drawingml/2006/picture">
                       <pic:pic>
                         <pic:nvPicPr>
-                          <pic:cNvPr descr="img/bedrock-agents-kb.png" id="30" name="Picture"/>
+                          <pic:cNvPr descr="img/bedrock-agents-kb.png" id="33" name="Picture"/>
                           <pic:cNvPicPr>
                             <a:picLocks noChangeArrowheads="1" noChangeAspect="1"/>
                           </pic:cNvPicPr>
                         </pic:nvPicPr>
                         <pic:blipFill>
-                          <a:blip r:embed="rId28"/>
+                          <a:blip r:embed="rId31"/>
                           <a:stretch>
                             <a:fillRect/>
                           </a:stretch>
@@ -426,7 +473,7 @@
               <w:t xml:space="preserve">Figure 1: Architecture</w:t>
             </w:r>
           </w:p>
-          <w:bookmarkEnd w:id="31"/>
+          <w:bookmarkEnd w:id="34"/>
         </w:tc>
       </w:tr>
     </w:tbl>
@@ -541,7 +588,7 @@
         </w:numPr>
         <w:pStyle w:val="Compact"/>
       </w:pPr>
-      <w:hyperlink r:id="rId32">
+      <w:hyperlink r:id="rId35">
         <w:r>
           <w:rPr>
             <w:rStyle w:val="Hyperlink"/>
@@ -564,7 +611,7 @@
         </w:numPr>
         <w:pStyle w:val="Compact"/>
       </w:pPr>
-      <w:hyperlink r:id="rId33">
+      <w:hyperlink r:id="rId36">
         <w:r>
           <w:rPr>
             <w:rStyle w:val="Hyperlink"/>
@@ -587,7 +634,7 @@
         </w:numPr>
         <w:pStyle w:val="Compact"/>
       </w:pPr>
-      <w:hyperlink r:id="rId34">
+      <w:hyperlink r:id="rId37">
         <w:r>
           <w:rPr>
             <w:rStyle w:val="Hyperlink"/>
@@ -610,7 +657,7 @@
         </w:numPr>
         <w:pStyle w:val="Compact"/>
       </w:pPr>
-      <w:hyperlink r:id="rId35">
+      <w:hyperlink r:id="rId38">
         <w:r>
           <w:rPr>
             <w:rStyle w:val="Hyperlink"/>
@@ -633,7 +680,7 @@
         </w:numPr>
         <w:pStyle w:val="Compact"/>
       </w:pPr>
-      <w:hyperlink r:id="rId36">
+      <w:hyperlink r:id="rId39">
         <w:r>
           <w:rPr>
             <w:rStyle w:val="Hyperlink"/>
@@ -658,7 +705,7 @@
       <w:r>
         <w:t xml:space="preserve"> </w:t>
       </w:r>
-      <w:hyperlink r:id="rId37">
+      <w:hyperlink r:id="rId40">
         <w:r>
           <w:rPr>
             <w:rStyle w:val="Hyperlink"/>
@@ -675,7 +722,7 @@
       <w:r>
         <w:t xml:space="preserve"> </w:t>
       </w:r>
-      <w:hyperlink r:id="rId25">
+      <w:hyperlink r:id="rId28">
         <w:r>
           <w:rPr>
             <w:rStyle w:val="Hyperlink"/>
@@ -780,7 +827,7 @@
       <w:r>
         <w:t xml:space="preserve"> </w:t>
       </w:r>
-      <w:hyperlink r:id="rId38">
+      <w:hyperlink r:id="rId41">
         <w:r>
           <w:rPr>
             <w:rStyle w:val="VerbatimChar"/>
@@ -803,7 +850,7 @@
         <w:t xml:space="preserve">These steps are discussed in detail in the following sections.</w:t>
       </w:r>
     </w:p>
-    <w:bookmarkStart w:id="115" w:name="prerequisites"/>
+    <w:bookmarkStart w:id="118" w:name="prerequisites"/>
     <w:p>
       <w:pPr>
         <w:pStyle w:val="Heading3"/>
@@ -822,7 +869,7 @@
       <w:r>
         <w:t xml:space="preserve"> </w:t>
       </w:r>
-      <w:hyperlink r:id="rId39">
+      <w:hyperlink r:id="rId42">
         <w:r>
           <w:rPr>
             <w:rStyle w:val="Hyperlink"/>
@@ -837,7 +884,7 @@
         <w:t xml:space="preserve">and awareness about LLMs, OpenSearch Service and Bedrock.</w:t>
       </w:r>
     </w:p>
-    <w:bookmarkStart w:id="46" w:name="X5c4d409db4d508ac4a60588d412e2b9b3d4e6c0"/>
+    <w:bookmarkStart w:id="49" w:name="X5c4d409db4d508ac4a60588d412e2b9b3d4e6c0"/>
     <w:p>
       <w:pPr>
         <w:pStyle w:val="Heading4"/>
@@ -942,7 +989,7 @@
               <w:pStyle w:val="Compact"/>
               <w:jc w:val="center"/>
             </w:pPr>
-            <w:hyperlink r:id="rId40"/>
+            <w:hyperlink r:id="rId43"/>
           </w:p>
         </w:tc>
       </w:tr>
@@ -966,7 +1013,7 @@
               <w:pStyle w:val="Compact"/>
               <w:jc w:val="center"/>
             </w:pPr>
-            <w:hyperlink r:id="rId41"/>
+            <w:hyperlink r:id="rId44"/>
           </w:p>
         </w:tc>
       </w:tr>
@@ -1033,7 +1080,7 @@
       <w:tr>
         <w:tc>
           <w:tcPr/>
-          <w:bookmarkStart w:id="45" w:name="fig-cfn-outputs"/>
+          <w:bookmarkStart w:id="48" w:name="fig-cfn-outputs"/>
           <w:p>
             <w:pPr>
               <w:pStyle w:val="Figure"/>
@@ -1044,18 +1091,18 @@
                 <wp:inline>
                   <wp:extent cx="5334000" cy="2930355"/>
                   <wp:effectExtent b="0" l="0" r="0" t="0"/>
-                  <wp:docPr descr="" title="" id="43" name="Picture"/>
+                  <wp:docPr descr="" title="" id="46" name="Picture"/>
                   <a:graphic>
                     <a:graphicData uri="http://schemas.openxmlformats.org/drawingml/2006/picture">
                       <pic:pic>
                         <pic:nvPicPr>
-                          <pic:cNvPr descr="img/cf-outputs.jpg" id="44" name="Picture"/>
+                          <pic:cNvPr descr="img/cf-outputs.jpg" id="47" name="Picture"/>
                           <pic:cNvPicPr>
                             <a:picLocks noChangeArrowheads="1" noChangeAspect="1"/>
                           </pic:cNvPicPr>
                         </pic:nvPicPr>
                         <pic:blipFill>
-                          <a:blip r:embed="rId42"/>
+                          <a:blip r:embed="rId45"/>
                           <a:stretch>
                             <a:fillRect/>
                           </a:stretch>
@@ -1095,12 +1142,12 @@
               <w:t xml:space="preserve">Figure 2: Cloud Formation Stack Outputs</w:t>
             </w:r>
           </w:p>
-          <w:bookmarkEnd w:id="45"/>
+          <w:bookmarkEnd w:id="48"/>
         </w:tc>
       </w:tr>
     </w:tbl>
-    <w:bookmarkEnd w:id="46"/>
-    <w:bookmarkStart w:id="63" w:name="create-an-aoss-vector-index"/>
+    <w:bookmarkEnd w:id="49"/>
+    <w:bookmarkStart w:id="66" w:name="create-an-aoss-vector-index"/>
     <w:p>
       <w:pPr>
         <w:pStyle w:val="Heading4"/>
@@ -1167,7 +1214,7 @@
       <w:tr>
         <w:tc>
           <w:tcPr/>
-          <w:bookmarkStart w:id="50" w:name="fig-aoss-collections"/>
+          <w:bookmarkStart w:id="53" w:name="fig-aoss-collections"/>
           <w:p>
             <w:pPr>
               <w:numPr>
@@ -1182,18 +1229,18 @@
                 <wp:inline>
                   <wp:extent cx="5334000" cy="1187226"/>
                   <wp:effectExtent b="0" l="0" r="0" t="0"/>
-                  <wp:docPr descr="" title="" id="48" name="Picture"/>
+                  <wp:docPr descr="" title="" id="51" name="Picture"/>
                   <a:graphic>
                     <a:graphicData uri="http://schemas.openxmlformats.org/drawingml/2006/picture">
                       <pic:pic>
                         <pic:nvPicPr>
-                          <pic:cNvPr descr="img/aoss.jpg" id="49" name="Picture"/>
+                          <pic:cNvPr descr="img/aoss.jpg" id="52" name="Picture"/>
                           <pic:cNvPicPr>
                             <a:picLocks noChangeArrowheads="1" noChangeAspect="1"/>
                           </pic:cNvPicPr>
                         </pic:nvPicPr>
                         <pic:blipFill>
-                          <a:blip r:embed="rId47"/>
+                          <a:blip r:embed="rId50"/>
                           <a:stretch>
                             <a:fillRect/>
                           </a:stretch>
@@ -1237,7 +1284,7 @@
               <w:t xml:space="preserve">Figure 3: SageMaker Knowledge Base Collection</w:t>
             </w:r>
           </w:p>
-          <w:bookmarkEnd w:id="50"/>
+          <w:bookmarkEnd w:id="53"/>
         </w:tc>
       </w:tr>
     </w:tbl>
@@ -1279,7 +1326,7 @@
       <w:tr>
         <w:tc>
           <w:tcPr/>
-          <w:bookmarkStart w:id="54" w:name="fig-aoss-collection-vector-index"/>
+          <w:bookmarkStart w:id="57" w:name="fig-aoss-collection-vector-index"/>
           <w:p>
             <w:pPr>
               <w:numPr>
@@ -1294,18 +1341,18 @@
                 <wp:inline>
                   <wp:extent cx="5334000" cy="401916"/>
                   <wp:effectExtent b="0" l="0" r="0" t="0"/>
-                  <wp:docPr descr="" title="" id="52" name="Picture"/>
+                  <wp:docPr descr="" title="" id="55" name="Picture"/>
                   <a:graphic>
                     <a:graphicData uri="http://schemas.openxmlformats.org/drawingml/2006/picture">
                       <pic:pic>
                         <pic:nvPicPr>
-                          <pic:cNvPr descr="img/aoss-cv.jpg" id="53" name="Picture"/>
+                          <pic:cNvPr descr="img/aoss-cv.jpg" id="56" name="Picture"/>
                           <pic:cNvPicPr>
                             <a:picLocks noChangeArrowheads="1" noChangeAspect="1"/>
                           </pic:cNvPicPr>
                         </pic:nvPicPr>
                         <pic:blipFill>
-                          <a:blip r:embed="rId51"/>
+                          <a:blip r:embed="rId54"/>
                           <a:stretch>
                             <a:fillRect/>
                           </a:stretch>
@@ -1349,7 +1396,7 @@
               <w:t xml:space="preserve">Figure 4: SageMaker Knowledge Base Vector Index</w:t>
             </w:r>
           </w:p>
-          <w:bookmarkEnd w:id="54"/>
+          <w:bookmarkEnd w:id="57"/>
         </w:tc>
       </w:tr>
     </w:tbl>
@@ -1440,7 +1487,7 @@
       <w:tr>
         <w:tc>
           <w:tcPr/>
-          <w:bookmarkStart w:id="58" w:name="Xdf31a6c1cf538fb17d60c52c851068e83060f99"/>
+          <w:bookmarkStart w:id="61" w:name="Xdf31a6c1cf538fb17d60c52c851068e83060f99"/>
           <w:p>
             <w:pPr>
               <w:numPr>
@@ -1455,18 +1502,18 @@
                 <wp:inline>
                   <wp:extent cx="5334000" cy="4210249"/>
                   <wp:effectExtent b="0" l="0" r="0" t="0"/>
-                  <wp:docPr descr="" title="" id="56" name="Picture"/>
+                  <wp:docPr descr="" title="" id="59" name="Picture"/>
                   <a:graphic>
                     <a:graphicData uri="http://schemas.openxmlformats.org/drawingml/2006/picture">
                       <pic:pic>
                         <pic:nvPicPr>
-                          <pic:cNvPr descr="img/aoss1.jpg" id="57" name="Picture"/>
+                          <pic:cNvPr descr="img/aoss1.jpg" id="60" name="Picture"/>
                           <pic:cNvPicPr>
                             <a:picLocks noChangeArrowheads="1" noChangeAspect="1"/>
                           </pic:cNvPicPr>
                         </pic:nvPicPr>
                         <pic:blipFill>
-                          <a:blip r:embed="rId55"/>
+                          <a:blip r:embed="rId58"/>
                           <a:stretch>
                             <a:fillRect/>
                           </a:stretch>
@@ -1510,7 +1557,7 @@
               <w:t xml:space="preserve">Figure 5: SageMaker Knowledge Base Vector Index Parameters</w:t>
             </w:r>
           </w:p>
-          <w:bookmarkEnd w:id="58"/>
+          <w:bookmarkEnd w:id="61"/>
         </w:tc>
       </w:tr>
     </w:tbl>
@@ -1537,7 +1584,7 @@
       <w:tr>
         <w:tc>
           <w:tcPr/>
-          <w:bookmarkStart w:id="62" w:name="fig-aoss-collection-vector-index-created"/>
+          <w:bookmarkStart w:id="65" w:name="fig-aoss-collection-vector-index-created"/>
           <w:p>
             <w:pPr>
               <w:numPr>
@@ -1552,18 +1599,18 @@
                 <wp:inline>
                   <wp:extent cx="5334000" cy="2368754"/>
                   <wp:effectExtent b="0" l="0" r="0" t="0"/>
-                  <wp:docPr descr="" title="" id="60" name="Picture"/>
+                  <wp:docPr descr="" title="" id="63" name="Picture"/>
                   <a:graphic>
                     <a:graphicData uri="http://schemas.openxmlformats.org/drawingml/2006/picture">
                       <pic:pic>
                         <pic:nvPicPr>
-                          <pic:cNvPr descr="img/aoss2.jpg" id="61" name="Picture"/>
+                          <pic:cNvPr descr="img/aoss2.jpg" id="64" name="Picture"/>
                           <pic:cNvPicPr>
                             <a:picLocks noChangeArrowheads="1" noChangeAspect="1"/>
                           </pic:cNvPicPr>
                         </pic:nvPicPr>
                         <pic:blipFill>
-                          <a:blip r:embed="rId59"/>
+                          <a:blip r:embed="rId62"/>
                           <a:stretch>
                             <a:fillRect/>
                           </a:stretch>
@@ -1607,12 +1654,12 @@
               <w:t xml:space="preserve">Figure 6: SageMaker Knowledge Base Vector Index Created</w:t>
             </w:r>
           </w:p>
-          <w:bookmarkEnd w:id="62"/>
+          <w:bookmarkEnd w:id="65"/>
         </w:tc>
       </w:tr>
     </w:tbl>
-    <w:bookmarkEnd w:id="63"/>
-    <w:bookmarkStart w:id="101" w:name="create-a-bedrock-knowledge-base"/>
+    <w:bookmarkEnd w:id="66"/>
+    <w:bookmarkStart w:id="104" w:name="create-a-bedrock-knowledge-base"/>
     <w:p>
       <w:pPr>
         <w:pStyle w:val="Heading4"/>
@@ -1682,7 +1729,7 @@
       <w:tr>
         <w:tc>
           <w:tcPr/>
-          <w:bookmarkStart w:id="67" w:name="fig-br-kb-list"/>
+          <w:bookmarkStart w:id="70" w:name="fig-br-kb-list"/>
           <w:p>
             <w:pPr>
               <w:numPr>
@@ -1697,18 +1744,18 @@
                 <wp:inline>
                   <wp:extent cx="5334000" cy="1954869"/>
                   <wp:effectExtent b="0" l="0" r="0" t="0"/>
-                  <wp:docPr descr="" title="" id="65" name="Picture"/>
+                  <wp:docPr descr="" title="" id="68" name="Picture"/>
                   <a:graphic>
                     <a:graphicData uri="http://schemas.openxmlformats.org/drawingml/2006/picture">
                       <pic:pic>
                         <pic:nvPicPr>
-                          <pic:cNvPr descr="img/kb1.jpg" id="66" name="Picture"/>
+                          <pic:cNvPr descr="img/kb1.jpg" id="69" name="Picture"/>
                           <pic:cNvPicPr>
                             <a:picLocks noChangeArrowheads="1" noChangeAspect="1"/>
                           </pic:cNvPicPr>
                         </pic:nvPicPr>
                         <pic:blipFill>
-                          <a:blip r:embed="rId64"/>
+                          <a:blip r:embed="rId67"/>
                           <a:stretch>
                             <a:fillRect/>
                           </a:stretch>
@@ -1752,7 +1799,7 @@
               <w:t xml:space="preserve">Figure 7: Bedrock Knowledge Base</w:t>
             </w:r>
           </w:p>
-          <w:bookmarkEnd w:id="67"/>
+          <w:bookmarkEnd w:id="70"/>
         </w:tc>
       </w:tr>
     </w:tbl>
@@ -1779,7 +1826,7 @@
       <w:tr>
         <w:tc>
           <w:tcPr/>
-          <w:bookmarkStart w:id="71" w:name="fig-br-kb-list"/>
+          <w:bookmarkStart w:id="74" w:name="fig-br-kb-list"/>
           <w:p>
             <w:pPr>
               <w:numPr>
@@ -1794,18 +1841,18 @@
                 <wp:inline>
                   <wp:extent cx="5334000" cy="2282241"/>
                   <wp:effectExtent b="0" l="0" r="0" t="0"/>
-                  <wp:docPr descr="" title="" id="69" name="Picture"/>
+                  <wp:docPr descr="" title="" id="72" name="Picture"/>
                   <a:graphic>
                     <a:graphicData uri="http://schemas.openxmlformats.org/drawingml/2006/picture">
                       <pic:pic>
                         <pic:nvPicPr>
-                          <pic:cNvPr descr="img/kb2.jpg" id="70" name="Picture"/>
+                          <pic:cNvPr descr="img/kb2.jpg" id="73" name="Picture"/>
                           <pic:cNvPicPr>
                             <a:picLocks noChangeArrowheads="1" noChangeAspect="1"/>
                           </pic:cNvPicPr>
                         </pic:nvPicPr>
                         <pic:blipFill>
-                          <a:blip r:embed="rId68"/>
+                          <a:blip r:embed="rId71"/>
                           <a:stretch>
                             <a:fillRect/>
                           </a:stretch>
@@ -1849,7 +1896,7 @@
               <w:t xml:space="preserve">Figure 8: Bedrock Knowledge Base</w:t>
             </w:r>
           </w:p>
-          <w:bookmarkEnd w:id="71"/>
+          <w:bookmarkEnd w:id="74"/>
         </w:tc>
       </w:tr>
     </w:tbl>
@@ -1876,7 +1923,7 @@
       <w:tr>
         <w:tc>
           <w:tcPr/>
-          <w:bookmarkStart w:id="75" w:name="fig-br-kb-s3-bucket"/>
+          <w:bookmarkStart w:id="78" w:name="fig-br-kb-s3-bucket"/>
           <w:p>
             <w:pPr>
               <w:numPr>
@@ -1891,18 +1938,18 @@
                 <wp:inline>
                   <wp:extent cx="5334000" cy="2008909"/>
                   <wp:effectExtent b="0" l="0" r="0" t="0"/>
-                  <wp:docPr descr="" title="" id="73" name="Picture"/>
+                  <wp:docPr descr="" title="" id="76" name="Picture"/>
                   <a:graphic>
                     <a:graphicData uri="http://schemas.openxmlformats.org/drawingml/2006/picture">
                       <pic:pic>
                         <pic:nvPicPr>
-                          <pic:cNvPr descr="img/kb4.jpg" id="74" name="Picture"/>
+                          <pic:cNvPr descr="img/kb4.jpg" id="77" name="Picture"/>
                           <pic:cNvPicPr>
                             <a:picLocks noChangeArrowheads="1" noChangeAspect="1"/>
                           </pic:cNvPicPr>
                         </pic:nvPicPr>
                         <pic:blipFill>
-                          <a:blip r:embed="rId72"/>
+                          <a:blip r:embed="rId75"/>
                           <a:stretch>
                             <a:fillRect/>
                           </a:stretch>
@@ -1946,7 +1993,7 @@
               <w:t xml:space="preserve">Figure 9: Bedrock Knowledge Base S3 bucket</w:t>
             </w:r>
           </w:p>
-          <w:bookmarkEnd w:id="75"/>
+          <w:bookmarkEnd w:id="78"/>
         </w:tc>
       </w:tr>
     </w:tbl>
@@ -1973,7 +2020,7 @@
       <w:tr>
         <w:tc>
           <w:tcPr/>
-          <w:bookmarkStart w:id="79" w:name="fig-br-kb-titan"/>
+          <w:bookmarkStart w:id="82" w:name="fig-br-kb-titan"/>
           <w:p>
             <w:pPr>
               <w:numPr>
@@ -1988,18 +2035,18 @@
                 <wp:inline>
                   <wp:extent cx="5334000" cy="729958"/>
                   <wp:effectExtent b="0" l="0" r="0" t="0"/>
-                  <wp:docPr descr="" title="" id="77" name="Picture"/>
+                  <wp:docPr descr="" title="" id="80" name="Picture"/>
                   <a:graphic>
                     <a:graphicData uri="http://schemas.openxmlformats.org/drawingml/2006/picture">
                       <pic:pic>
                         <pic:nvPicPr>
-                          <pic:cNvPr descr="img/kb5.jpg" id="78" name="Picture"/>
+                          <pic:cNvPr descr="img/kb5.jpg" id="81" name="Picture"/>
                           <pic:cNvPicPr>
                             <a:picLocks noChangeArrowheads="1" noChangeAspect="1"/>
                           </pic:cNvPicPr>
                         </pic:nvPicPr>
                         <pic:blipFill>
-                          <a:blip r:embed="rId76"/>
+                          <a:blip r:embed="rId79"/>
                           <a:stretch>
                             <a:fillRect/>
                           </a:stretch>
@@ -2043,7 +2090,7 @@
               <w:t xml:space="preserve">Figure 10: Bedrock Knowledge Base embeddings model</w:t>
             </w:r>
           </w:p>
-          <w:bookmarkEnd w:id="79"/>
+          <w:bookmarkEnd w:id="82"/>
         </w:tc>
       </w:tr>
     </w:tbl>
@@ -2070,7 +2117,7 @@
       <w:tr>
         <w:tc>
           <w:tcPr/>
-          <w:bookmarkStart w:id="83" w:name="fig-br-kb-aoss"/>
+          <w:bookmarkStart w:id="86" w:name="fig-br-kb-aoss"/>
           <w:p>
             <w:pPr>
               <w:numPr>
@@ -2085,18 +2132,18 @@
                 <wp:inline>
                   <wp:extent cx="5334000" cy="4088993"/>
                   <wp:effectExtent b="0" l="0" r="0" t="0"/>
-                  <wp:docPr descr="" title="" id="81" name="Picture"/>
+                  <wp:docPr descr="" title="" id="84" name="Picture"/>
                   <a:graphic>
                     <a:graphicData uri="http://schemas.openxmlformats.org/drawingml/2006/picture">
                       <pic:pic>
                         <pic:nvPicPr>
-                          <pic:cNvPr descr="img/kb6.png" id="82" name="Picture"/>
+                          <pic:cNvPr descr="img/kb6.png" id="85" name="Picture"/>
                           <pic:cNvPicPr>
                             <a:picLocks noChangeArrowheads="1" noChangeAspect="1"/>
                           </pic:cNvPicPr>
                         </pic:nvPicPr>
                         <pic:blipFill>
-                          <a:blip r:embed="rId80"/>
+                          <a:blip r:embed="rId83"/>
                           <a:stretch>
                             <a:fillRect/>
                           </a:stretch>
@@ -2140,7 +2187,7 @@
               <w:t xml:space="preserve">Figure 11: Bedrock Knowledge Base AOSS</w:t>
             </w:r>
           </w:p>
-          <w:bookmarkEnd w:id="83"/>
+          <w:bookmarkEnd w:id="86"/>
         </w:tc>
       </w:tr>
     </w:tbl>
@@ -2182,7 +2229,7 @@
       <w:tr>
         <w:tc>
           <w:tcPr/>
-          <w:bookmarkStart w:id="87" w:name="fig-br-kb-review-and-create"/>
+          <w:bookmarkStart w:id="90" w:name="fig-br-kb-review-and-create"/>
           <w:p>
             <w:pPr>
               <w:numPr>
@@ -2197,18 +2244,18 @@
                 <wp:inline>
                   <wp:extent cx="5334000" cy="3748480"/>
                   <wp:effectExtent b="0" l="0" r="0" t="0"/>
-                  <wp:docPr descr="" title="" id="85" name="Picture"/>
+                  <wp:docPr descr="" title="" id="88" name="Picture"/>
                   <a:graphic>
                     <a:graphicData uri="http://schemas.openxmlformats.org/drawingml/2006/picture">
                       <pic:pic>
                         <pic:nvPicPr>
-                          <pic:cNvPr descr="img/kb7.png" id="86" name="Picture"/>
+                          <pic:cNvPr descr="img/kb7.png" id="89" name="Picture"/>
                           <pic:cNvPicPr>
                             <a:picLocks noChangeArrowheads="1" noChangeAspect="1"/>
                           </pic:cNvPicPr>
                         </pic:nvPicPr>
                         <pic:blipFill>
-                          <a:blip r:embed="rId84"/>
+                          <a:blip r:embed="rId87"/>
                           <a:stretch>
                             <a:fillRect/>
                           </a:stretch>
@@ -2252,7 +2299,7 @@
               <w:t xml:space="preserve">Figure 12: Bedrock Knowledge Base Review &amp; Create</w:t>
             </w:r>
           </w:p>
-          <w:bookmarkEnd w:id="87"/>
+          <w:bookmarkEnd w:id="90"/>
         </w:tc>
       </w:tr>
     </w:tbl>
@@ -2279,7 +2326,7 @@
       <w:tr>
         <w:tc>
           <w:tcPr/>
-          <w:bookmarkStart w:id="91" w:name="fig-br-kb-create-complete"/>
+          <w:bookmarkStart w:id="94" w:name="fig-br-kb-create-complete"/>
           <w:p>
             <w:pPr>
               <w:numPr>
@@ -2294,18 +2341,18 @@
                 <wp:inline>
                   <wp:extent cx="5334000" cy="2166323"/>
                   <wp:effectExtent b="0" l="0" r="0" t="0"/>
-                  <wp:docPr descr="" title="" id="89" name="Picture"/>
+                  <wp:docPr descr="" title="" id="92" name="Picture"/>
                   <a:graphic>
                     <a:graphicData uri="http://schemas.openxmlformats.org/drawingml/2006/picture">
                       <pic:pic>
                         <pic:nvPicPr>
-                          <pic:cNvPr descr="img/kb8.jpg" id="90" name="Picture"/>
+                          <pic:cNvPr descr="img/kb8.jpg" id="93" name="Picture"/>
                           <pic:cNvPicPr>
                             <a:picLocks noChangeArrowheads="1" noChangeAspect="1"/>
                           </pic:cNvPicPr>
                         </pic:nvPicPr>
                         <pic:blipFill>
-                          <a:blip r:embed="rId88"/>
+                          <a:blip r:embed="rId91"/>
                           <a:stretch>
                             <a:fillRect/>
                           </a:stretch>
@@ -2349,11 +2396,11 @@
               <w:t xml:space="preserve">Figure 13: Bedrock Knowledge Base create complete</w:t>
             </w:r>
           </w:p>
-          <w:bookmarkEnd w:id="91"/>
+          <w:bookmarkEnd w:id="94"/>
         </w:tc>
       </w:tr>
     </w:tbl>
-    <w:bookmarkStart w:id="100" w:name="sync-the-bedrock-knowledge-base"/>
+    <w:bookmarkStart w:id="103" w:name="sync-the-bedrock-knowledge-base"/>
     <w:p>
       <w:pPr>
         <w:pStyle w:val="Heading5"/>
@@ -2435,7 +2482,7 @@
       <w:tr>
         <w:tc>
           <w:tcPr/>
-          <w:bookmarkStart w:id="95" w:name="fig-br-kb-sync-in-progress"/>
+          <w:bookmarkStart w:id="98" w:name="fig-br-kb-sync-in-progress"/>
           <w:p>
             <w:pPr>
               <w:numPr>
@@ -2450,18 +2497,18 @@
                 <wp:inline>
                   <wp:extent cx="5334000" cy="2459822"/>
                   <wp:effectExtent b="0" l="0" r="0" t="0"/>
-                  <wp:docPr descr="" title="" id="93" name="Picture"/>
+                  <wp:docPr descr="" title="" id="96" name="Picture"/>
                   <a:graphic>
                     <a:graphicData uri="http://schemas.openxmlformats.org/drawingml/2006/picture">
                       <pic:pic>
                         <pic:nvPicPr>
-                          <pic:cNvPr descr="img/kb9.jpg" id="94" name="Picture"/>
+                          <pic:cNvPr descr="img/kb9.jpg" id="97" name="Picture"/>
                           <pic:cNvPicPr>
                             <a:picLocks noChangeArrowheads="1" noChangeAspect="1"/>
                           </pic:cNvPicPr>
                         </pic:nvPicPr>
                         <pic:blipFill>
-                          <a:blip r:embed="rId92"/>
+                          <a:blip r:embed="rId95"/>
                           <a:stretch>
                             <a:fillRect/>
                           </a:stretch>
@@ -2505,7 +2552,7 @@
               <w:t xml:space="preserve">Figure 14: Bedrock Knowledge Base sync</w:t>
             </w:r>
           </w:p>
-          <w:bookmarkEnd w:id="95"/>
+          <w:bookmarkEnd w:id="98"/>
         </w:tc>
       </w:tr>
     </w:tbl>
@@ -2559,7 +2606,7 @@
       <w:tr>
         <w:tc>
           <w:tcPr/>
-          <w:bookmarkStart w:id="99" w:name="fig-br-kb-sync-done"/>
+          <w:bookmarkStart w:id="102" w:name="fig-br-kb-sync-done"/>
           <w:p>
             <w:pPr>
               <w:numPr>
@@ -2574,18 +2621,18 @@
                 <wp:inline>
                   <wp:extent cx="5334000" cy="2257707"/>
                   <wp:effectExtent b="0" l="0" r="0" t="0"/>
-                  <wp:docPr descr="" title="" id="97" name="Picture"/>
+                  <wp:docPr descr="" title="" id="100" name="Picture"/>
                   <a:graphic>
                     <a:graphicData uri="http://schemas.openxmlformats.org/drawingml/2006/picture">
                       <pic:pic>
                         <pic:nvPicPr>
-                          <pic:cNvPr descr="img/kb10.jpg" id="98" name="Picture"/>
+                          <pic:cNvPr descr="img/kb10.jpg" id="101" name="Picture"/>
                           <pic:cNvPicPr>
                             <a:picLocks noChangeArrowheads="1" noChangeAspect="1"/>
                           </pic:cNvPicPr>
                         </pic:nvPicPr>
                         <pic:blipFill>
-                          <a:blip r:embed="rId96"/>
+                          <a:blip r:embed="rId99"/>
                           <a:stretch>
                             <a:fillRect/>
                           </a:stretch>
@@ -2629,13 +2676,13 @@
               <w:t xml:space="preserve">Figure 15: Bedrock Knowledge Base sync completed</w:t>
             </w:r>
           </w:p>
-          <w:bookmarkEnd w:id="99"/>
+          <w:bookmarkEnd w:id="102"/>
         </w:tc>
       </w:tr>
     </w:tbl>
-    <w:bookmarkEnd w:id="100"/>
-    <w:bookmarkEnd w:id="101"/>
-    <w:bookmarkStart w:id="114" w:name="run-the-rag-notebook"/>
+    <w:bookmarkEnd w:id="103"/>
+    <w:bookmarkEnd w:id="104"/>
+    <w:bookmarkStart w:id="117" w:name="run-the-rag-notebook"/>
     <w:p>
       <w:pPr>
         <w:pStyle w:val="Heading4"/>
@@ -2702,7 +2749,7 @@
       <w:tr>
         <w:tc>
           <w:tcPr/>
-          <w:bookmarkStart w:id="105" w:name="fig-rag-w-br-nb"/>
+          <w:bookmarkStart w:id="108" w:name="fig-rag-w-br-nb"/>
           <w:p>
             <w:pPr>
               <w:numPr>
@@ -2717,18 +2764,18 @@
                 <wp:inline>
                   <wp:extent cx="5334000" cy="2047899"/>
                   <wp:effectExtent b="0" l="0" r="0" t="0"/>
-                  <wp:docPr descr="" title="" id="103" name="Picture"/>
+                  <wp:docPr descr="" title="" id="106" name="Picture"/>
                   <a:graphic>
                     <a:graphicData uri="http://schemas.openxmlformats.org/drawingml/2006/picture">
                       <pic:pic>
                         <pic:nvPicPr>
-                          <pic:cNvPr descr="img/sm1.jpg" id="104" name="Picture"/>
+                          <pic:cNvPr descr="img/sm1.jpg" id="107" name="Picture"/>
                           <pic:cNvPicPr>
                             <a:picLocks noChangeArrowheads="1" noChangeAspect="1"/>
                           </pic:cNvPicPr>
                         </pic:nvPicPr>
                         <pic:blipFill>
-                          <a:blip r:embed="rId102"/>
+                          <a:blip r:embed="rId105"/>
                           <a:stretch>
                             <a:fillRect/>
                           </a:stretch>
@@ -2772,7 +2819,7 @@
               <w:t xml:space="preserve">Figure 16: RAG with Bedrock KB notebook</w:t>
             </w:r>
           </w:p>
-          <w:bookmarkEnd w:id="105"/>
+          <w:bookmarkEnd w:id="108"/>
         </w:tc>
       </w:tr>
     </w:tbl>
@@ -4743,7 +4790,7 @@
       <w:tr>
         <w:tc>
           <w:tcPr/>
-          <w:bookmarkStart w:id="109" w:name="fig-rag-wo-context"/>
+          <w:bookmarkStart w:id="112" w:name="fig-rag-wo-context"/>
           <w:p>
             <w:pPr>
               <w:numPr>
@@ -4758,18 +4805,18 @@
                 <wp:inline>
                   <wp:extent cx="5334000" cy="535311"/>
                   <wp:effectExtent b="0" l="0" r="0" t="0"/>
-                  <wp:docPr descr="" title="" id="107" name="Picture"/>
+                  <wp:docPr descr="" title="" id="110" name="Picture"/>
                   <a:graphic>
                     <a:graphicData uri="http://schemas.openxmlformats.org/drawingml/2006/picture">
                       <pic:pic>
                         <pic:nvPicPr>
-                          <pic:cNvPr descr="img/kb11-wo-context.png" id="108" name="Picture"/>
+                          <pic:cNvPr descr="img/kb11-wo-context.png" id="111" name="Picture"/>
                           <pic:cNvPicPr>
                             <a:picLocks noChangeArrowheads="1" noChangeAspect="1"/>
                           </pic:cNvPicPr>
                         </pic:nvPicPr>
                         <pic:blipFill>
-                          <a:blip r:embed="rId106"/>
+                          <a:blip r:embed="rId109"/>
                           <a:stretch>
                             <a:fillRect/>
                           </a:stretch>
@@ -4813,7 +4860,7 @@
               <w:t xml:space="preserve">Figure 17: Answer with prompt alone</w:t>
             </w:r>
           </w:p>
-          <w:bookmarkEnd w:id="109"/>
+          <w:bookmarkEnd w:id="112"/>
         </w:tc>
       </w:tr>
     </w:tbl>
@@ -4840,7 +4887,7 @@
       <w:tr>
         <w:tc>
           <w:tcPr/>
-          <w:bookmarkStart w:id="113" w:name="fig-answer-w-context"/>
+          <w:bookmarkStart w:id="116" w:name="fig-answer-w-context"/>
           <w:p>
             <w:pPr>
               <w:numPr>
@@ -4855,18 +4902,18 @@
                 <wp:inline>
                   <wp:extent cx="5334000" cy="2572359"/>
                   <wp:effectExtent b="0" l="0" r="0" t="0"/>
-                  <wp:docPr descr="" title="" id="111" name="Picture"/>
+                  <wp:docPr descr="" title="" id="114" name="Picture"/>
                   <a:graphic>
                     <a:graphicData uri="http://schemas.openxmlformats.org/drawingml/2006/picture">
                       <pic:pic>
                         <pic:nvPicPr>
-                          <pic:cNvPr descr="img/kb11-w-context.png" id="112" name="Picture"/>
+                          <pic:cNvPr descr="img/kb11-w-context.png" id="115" name="Picture"/>
                           <pic:cNvPicPr>
                             <a:picLocks noChangeArrowheads="1" noChangeAspect="1"/>
                           </pic:cNvPicPr>
                         </pic:nvPicPr>
                         <pic:blipFill>
-                          <a:blip r:embed="rId110"/>
+                          <a:blip r:embed="rId113"/>
                           <a:stretch>
                             <a:fillRect/>
                           </a:stretch>
@@ -4910,14 +4957,14 @@
               <w:t xml:space="preserve">Figure 18: Answer with prompt and context</w:t>
             </w:r>
           </w:p>
-          <w:bookmarkEnd w:id="113"/>
+          <w:bookmarkEnd w:id="116"/>
         </w:tc>
       </w:tr>
     </w:tbl>
-    <w:bookmarkEnd w:id="114"/>
-    <w:bookmarkEnd w:id="115"/>
-    <w:bookmarkEnd w:id="116"/>
-    <w:bookmarkStart w:id="117" w:name="clean-up"/>
+    <w:bookmarkEnd w:id="117"/>
+    <w:bookmarkEnd w:id="118"/>
+    <w:bookmarkEnd w:id="119"/>
+    <w:bookmarkStart w:id="120" w:name="clean-up"/>
     <w:p>
       <w:pPr>
         <w:pStyle w:val="Heading2"/>
@@ -4934,8 +4981,8 @@
         <w:t xml:space="preserve">To avoid incurring future charges, delete the resources. You can do this by first deleting all the files from the S3 bucket created by the CloudFormation template and then deleting the CloudFormation stack.</w:t>
       </w:r>
     </w:p>
-    <w:bookmarkEnd w:id="117"/>
-    <w:bookmarkStart w:id="120" w:name="conclusion"/>
+    <w:bookmarkEnd w:id="120"/>
+    <w:bookmarkStart w:id="123" w:name="conclusion"/>
     <w:p>
       <w:pPr>
         <w:pStyle w:val="Heading2"/>
@@ -4962,7 +5009,7 @@
       <w:r>
         <w:t xml:space="preserve"> </w:t>
       </w:r>
-      <w:hyperlink r:id="rId118">
+      <w:hyperlink r:id="rId121">
         <w:r>
           <w:rPr>
             <w:rStyle w:val="Hyperlink"/>
@@ -4979,7 +5026,7 @@
       <w:r>
         <w:t xml:space="preserve"> </w:t>
       </w:r>
-      <w:hyperlink r:id="rId32">
+      <w:hyperlink r:id="rId35">
         <w:r>
           <w:rPr>
             <w:rStyle w:val="Hyperlink"/>
@@ -4993,7 +5040,7 @@
       <w:r>
         <w:t xml:space="preserve"> </w:t>
       </w:r>
-      <w:hyperlink r:id="rId119">
+      <w:hyperlink r:id="rId122">
         <w:r>
           <w:rPr>
             <w:rStyle w:val="Hyperlink"/>
@@ -5015,8 +5062,8 @@
         </w:pict>
       </w:r>
     </w:p>
-    <w:bookmarkEnd w:id="120"/>
-    <w:bookmarkStart w:id="121" w:name="author-bio"/>
+    <w:bookmarkEnd w:id="123"/>
+    <w:bookmarkStart w:id="124" w:name="author-bio"/>
     <w:p>
       <w:pPr>
         <w:pStyle w:val="Heading2"/>
@@ -5033,7 +5080,7 @@
         <w:t xml:space="preserve">Amit Arora is an AI and ML Specialist Architect at Amazon Web Services, helping enterprise customers use cloud-based machine learning services to rapidly scale their innovations. He is also an adjunct lecturer in the MS data science and analytics program at Georgetown University in Washington D.C.</w:t>
       </w:r>
     </w:p>
-    <w:bookmarkEnd w:id="121"/>
+    <w:bookmarkEnd w:id="124"/>
     <w:sectPr/>
   </w:body>
 </w:document>

</xml_diff>

<commit_message>
renamed images, editorial corrections
</commit_message>
<xml_diff>
--- a/blog_post.docx
+++ b/blog_post.docx
@@ -156,7 +156,7 @@
               <a:graphicData uri="http://schemas.openxmlformats.org/drawingml/2006/picture">
                 <pic:pic>
                   <pic:nvPicPr>
-                    <pic:cNvPr descr="./img/blog_post.png" id="22" name="Picture"/>
+                    <pic:cNvPr descr="./img/ML-15729-blog_post.png" id="22" name="Picture"/>
                     <pic:cNvPicPr>
                       <a:picLocks noChangeArrowheads="1" noChangeAspect="1"/>
                     </pic:cNvPicPr>
@@ -290,7 +290,7 @@
         <w:pStyle w:val="BodyText"/>
       </w:pPr>
       <w:r>
-        <w:t xml:space="preserve">In this post we provide a step-by-step guide with all the building blocks for creating an enterprise ready RAG application such as a question answering solution. We use LLMs available through Amazon Bedrock for the embeddings model (Amazon Titan Text Embeddings v2), the text generation model (Anthropic Claude v2) and the Amazon Bedrock Knowledge Base for this solution. The text corpus representing an enterprise knowledge base is stored as HTML files in Amazon S3 and is ingested in the form of text embeddings into an index in a Amazon OpenSearch Service Serverless (AOSS) collection using Bedrock knowledge base agent in a fully-managed serverless fashion.</w:t>
+        <w:t xml:space="preserve">In this post we provide a step-by-step guide with all the building blocks for creating an enterprise ready RAG application such as a question answering solution. We use LLMs available through Amazon Bedrock for the embeddings model (Amazon Titan Text Embeddings v2), the text generation model (Anthropic Claude v2) and the Amazon Bedrock Knowledge Base for this solution. The text corpus representing an enterprise knowledge base is stored as HTML files in Amazon S3 and is ingested in the form of text embeddings into an index in a Amazon OpenSearch Service Serverless collection using Bedrock knowledge base agent in a fully-managed serverless fashion.</w:t>
       </w:r>
     </w:p>
     <w:p>
@@ -332,7 +332,7 @@
         <w:t xml:space="preserve"> </w:t>
       </w:r>
       <w:r>
-        <w:t xml:space="preserve">to interface with AOSS and build a RAG based question answer workflow.</w:t>
+        <w:t xml:space="preserve">to interface with OpenSearch Service Serverless and build a RAG based question answer workflow.</w:t>
       </w:r>
     </w:p>
     <w:bookmarkStart w:id="119" w:name="solution-overview"/>
@@ -366,7 +366,7 @@
         <w:t xml:space="preserve"> </w:t>
       </w:r>
       <w:r>
-        <w:t xml:space="preserve">as the knowledge corpus for this post. The data is available in the form of HTML files in an S3 bucket, a Bedrock Knowledge Base Agent then reads these files, converts them into smaller chunks, encodes these chunks into vectors (embeddings) and then ingests these embeddings into an AOSS collection index. We implement the RAG functionality in a notebook, a set of SageMaker related questions is asked of the Claude model without providing any additional context and then the same questions are asked again but this time with context based on similar documents retrieved from AOSS i.e. using the RAG approach. We demonstrate the responses generated without RAG could be factually inaccurate whereas the RAG based responses are accurate and more useful.</w:t>
+        <w:t xml:space="preserve">as the knowledge corpus for this post. The data is available in the form of HTML files in an S3 bucket, a Bedrock Knowledge Base Agent then reads these files, converts them into smaller chunks, encodes these chunks into vectors (embeddings) and then ingests these embeddings into an OpenSearch Service Serverless collection index. We implement the RAG functionality in a notebook, a set of SageMaker related questions is asked of the Claude model without providing any additional context and then the same questions are asked again but this time with context based on similar documents retrieved from OpenSearch Service Serverless i.e. using the RAG approach. We demonstrate the responses generated without RAG could be factually inaccurate whereas the RAG based responses are accurate and more useful.</w:t>
       </w:r>
     </w:p>
     <w:p>
@@ -427,7 +427,7 @@
                     <a:graphicData uri="http://schemas.openxmlformats.org/drawingml/2006/picture">
                       <pic:pic>
                         <pic:nvPicPr>
-                          <pic:cNvPr descr="img/bedrock-agents-kb.png" id="33" name="Picture"/>
+                          <pic:cNvPr descr="img/ML-15729-bedrock-agents-kb.png" id="33" name="Picture"/>
                           <pic:cNvPicPr>
                             <a:picLocks noChangeArrowheads="1" noChangeAspect="1"/>
                           </pic:cNvPicPr>
@@ -518,7 +518,7 @@
         <w:pStyle w:val="Compact"/>
       </w:pPr>
       <w:r>
-        <w:t xml:space="preserve">The embedding is used to find similar documents from an AOSS index.</w:t>
+        <w:t xml:space="preserve">The embedding is used to find similar documents from an OpenSearch Service Serverless index.</w:t>
       </w:r>
     </w:p>
     <w:p>
@@ -734,7 +734,7 @@
         <w:t xml:space="preserve"> </w:t>
       </w:r>
       <w:r>
-        <w:t xml:space="preserve">to interface with AOSS.</w:t>
+        <w:t xml:space="preserve">to interface with OpenSearch Service Serverless.</w:t>
       </w:r>
     </w:p>
     <w:p>
@@ -765,7 +765,7 @@
         <w:pStyle w:val="Compact"/>
       </w:pPr>
       <w:r>
-        <w:t xml:space="preserve">AOSS collection</w:t>
+        <w:t xml:space="preserve">OpenSearch Service Serverless collection</w:t>
       </w:r>
     </w:p>
     <w:p>
@@ -800,7 +800,7 @@
         </w:numPr>
       </w:pPr>
       <w:r>
-        <w:t xml:space="preserve">Create a vector index in the AOSS collection. This is done through the AOSS console.</w:t>
+        <w:t xml:space="preserve">Create a vector index in the OpenSearch Service Serverless collection. This is done through the OpenSearch Service Serverless console.</w:t>
       </w:r>
     </w:p>
     <w:p>
@@ -811,7 +811,7 @@
         </w:numPr>
       </w:pPr>
       <w:r>
-        <w:t xml:space="preserve">Create a knowledge base in Bedrock and synch data from the S3 bucket to the AOSS index. This is done through the Bedrock console.</w:t>
+        <w:t xml:space="preserve">Create a knowledge base in Bedrock and synch data from the S3 bucket to the OpenSearch Service Serverless collection index. This is done through the Bedrock console.</w:t>
       </w:r>
     </w:p>
     <w:p>
@@ -839,7 +839,7 @@
         <w:t xml:space="preserve"> </w:t>
       </w:r>
       <w:r>
-        <w:t xml:space="preserve">notebook in the SageMaker notebook to ask questions based on the data ingested in AOSS index.</w:t>
+        <w:t xml:space="preserve">notebook in the SageMaker notebook to ask questions based on the data ingested in OpenSearch Service Serverless collection index.</w:t>
       </w:r>
     </w:p>
     <w:p>
@@ -1096,7 +1096,7 @@
                     <a:graphicData uri="http://schemas.openxmlformats.org/drawingml/2006/picture">
                       <pic:pic>
                         <pic:nvPicPr>
-                          <pic:cNvPr descr="img/cf-outputs.jpg" id="47" name="Picture"/>
+                          <pic:cNvPr descr="img/ML-15729-cf-outputs.jpg" id="47" name="Picture"/>
                           <pic:cNvPicPr>
                             <a:picLocks noChangeArrowheads="1" noChangeAspect="1"/>
                           </pic:cNvPicPr>
@@ -1147,13 +1147,13 @@
       </w:tr>
     </w:tbl>
     <w:bookmarkEnd w:id="49"/>
-    <w:bookmarkStart w:id="66" w:name="create-an-aoss-vector-index"/>
+    <w:bookmarkStart w:id="66" w:name="X293454377cae1547d20945acb51f8b33deaad59"/>
     <w:p>
       <w:pPr>
         <w:pStyle w:val="Heading4"/>
       </w:pPr>
       <w:r>
-        <w:t xml:space="preserve">Create an AOSS vector index</w:t>
+        <w:t xml:space="preserve">Create an OpenSearch Service Serverless vector index</w:t>
       </w:r>
     </w:p>
     <w:p>
@@ -1161,7 +1161,7 @@
         <w:pStyle w:val="FirstParagraph"/>
       </w:pPr>
       <w:r>
-        <w:t xml:space="preserve">The CloudFormation stack creates an AOSS collection, the next step is to create a vector index. This is done through the AOSS console as described below.</w:t>
+        <w:t xml:space="preserve">The CloudFormation stack creates an OpenSearch Service Serverless collection, the next step is to create a vector index. This is done through the OpenSearch Service Serverless console as described below.</w:t>
       </w:r>
     </w:p>
     <w:p>
@@ -1234,7 +1234,7 @@
                     <a:graphicData uri="http://schemas.openxmlformats.org/drawingml/2006/picture">
                       <pic:pic>
                         <pic:nvPicPr>
-                          <pic:cNvPr descr="img/aoss.jpg" id="52" name="Picture"/>
+                          <pic:cNvPr descr="img/ML-15729-aoss.jpg" id="52" name="Picture"/>
                           <pic:cNvPicPr>
                             <a:picLocks noChangeArrowheads="1" noChangeAspect="1"/>
                           </pic:cNvPicPr>
@@ -1346,7 +1346,7 @@
                     <a:graphicData uri="http://schemas.openxmlformats.org/drawingml/2006/picture">
                       <pic:pic>
                         <pic:nvPicPr>
-                          <pic:cNvPr descr="img/aoss-cv.jpg" id="56" name="Picture"/>
+                          <pic:cNvPr descr="img/ML-15729-aoss-cv.jpg" id="56" name="Picture"/>
                           <pic:cNvPicPr>
                             <a:picLocks noChangeArrowheads="1" noChangeAspect="1"/>
                           </pic:cNvPicPr>
@@ -1507,7 +1507,7 @@
                     <a:graphicData uri="http://schemas.openxmlformats.org/drawingml/2006/picture">
                       <pic:pic>
                         <pic:nvPicPr>
-                          <pic:cNvPr descr="img/aoss1.jpg" id="60" name="Picture"/>
+                          <pic:cNvPr descr="img/ML-15729-aoss1.jpg" id="60" name="Picture"/>
                           <pic:cNvPicPr>
                             <a:picLocks noChangeArrowheads="1" noChangeAspect="1"/>
                           </pic:cNvPicPr>
@@ -1604,7 +1604,7 @@
                     <a:graphicData uri="http://schemas.openxmlformats.org/drawingml/2006/picture">
                       <pic:pic>
                         <pic:nvPicPr>
-                          <pic:cNvPr descr="img/aoss2.jpg" id="64" name="Picture"/>
+                          <pic:cNvPr descr="img/ML-15729-aoss2.jpg" id="64" name="Picture"/>
                           <pic:cNvPicPr>
                             <a:picLocks noChangeArrowheads="1" noChangeAspect="1"/>
                           </pic:cNvPicPr>
@@ -1673,7 +1673,7 @@
         <w:pStyle w:val="FirstParagraph"/>
       </w:pPr>
       <w:r>
-        <w:t xml:space="preserve">Once the AOSS collection and vector index have been created, it is time to setup the Bedrock knowledge base.</w:t>
+        <w:t xml:space="preserve">Once the OpenSearch Service Serverless collection and vector index have been created, it is time to setup the Bedrock knowledge base.</w:t>
       </w:r>
     </w:p>
     <w:p>
@@ -1749,7 +1749,7 @@
                     <a:graphicData uri="http://schemas.openxmlformats.org/drawingml/2006/picture">
                       <pic:pic>
                         <pic:nvPicPr>
-                          <pic:cNvPr descr="img/kb1.jpg" id="69" name="Picture"/>
+                          <pic:cNvPr descr="img/ML-15729-kb1.jpg" id="69" name="Picture"/>
                           <pic:cNvPicPr>
                             <a:picLocks noChangeArrowheads="1" noChangeAspect="1"/>
                           </pic:cNvPicPr>
@@ -1846,7 +1846,7 @@
                     <a:graphicData uri="http://schemas.openxmlformats.org/drawingml/2006/picture">
                       <pic:pic>
                         <pic:nvPicPr>
-                          <pic:cNvPr descr="img/kb2.jpg" id="73" name="Picture"/>
+                          <pic:cNvPr descr="img/ML-15729-kb2.jpg" id="73" name="Picture"/>
                           <pic:cNvPicPr>
                             <a:picLocks noChangeArrowheads="1" noChangeAspect="1"/>
                           </pic:cNvPicPr>
@@ -1943,7 +1943,7 @@
                     <a:graphicData uri="http://schemas.openxmlformats.org/drawingml/2006/picture">
                       <pic:pic>
                         <pic:nvPicPr>
-                          <pic:cNvPr descr="img/kb4.jpg" id="77" name="Picture"/>
+                          <pic:cNvPr descr="img/ML-15729-kb4.jpg" id="77" name="Picture"/>
                           <pic:cNvPicPr>
                             <a:picLocks noChangeArrowheads="1" noChangeAspect="1"/>
                           </pic:cNvPicPr>
@@ -2040,7 +2040,7 @@
                     <a:graphicData uri="http://schemas.openxmlformats.org/drawingml/2006/picture">
                       <pic:pic>
                         <pic:nvPicPr>
-                          <pic:cNvPr descr="img/kb5.jpg" id="81" name="Picture"/>
+                          <pic:cNvPr descr="img/ML-15729-kb5.jpg" id="81" name="Picture"/>
                           <pic:cNvPicPr>
                             <a:picLocks noChangeArrowheads="1" noChangeAspect="1"/>
                           </pic:cNvPicPr>
@@ -2137,7 +2137,7 @@
                     <a:graphicData uri="http://schemas.openxmlformats.org/drawingml/2006/picture">
                       <pic:pic>
                         <pic:nvPicPr>
-                          <pic:cNvPr descr="img/kb6.png" id="85" name="Picture"/>
+                          <pic:cNvPr descr="img/ML-15729-kb6.png" id="85" name="Picture"/>
                           <pic:cNvPicPr>
                             <a:picLocks noChangeArrowheads="1" noChangeAspect="1"/>
                           </pic:cNvPicPr>
@@ -2184,7 +2184,7 @@
               <w:pStyle w:val="ImageCaption"/>
             </w:pPr>
             <w:r>
-              <w:t xml:space="preserve">Figure 11: Bedrock Knowledge Base AOSS</w:t>
+              <w:t xml:space="preserve">Figure 11: Bedrock Knowledge Base OpenSearch Service Serverless</w:t>
             </w:r>
           </w:p>
           <w:bookmarkEnd w:id="86"/>
@@ -2249,7 +2249,7 @@
                     <a:graphicData uri="http://schemas.openxmlformats.org/drawingml/2006/picture">
                       <pic:pic>
                         <pic:nvPicPr>
-                          <pic:cNvPr descr="img/kb7.png" id="89" name="Picture"/>
+                          <pic:cNvPr descr="img/ML-15729-kb7.png" id="89" name="Picture"/>
                           <pic:cNvPicPr>
                             <a:picLocks noChangeArrowheads="1" noChangeAspect="1"/>
                           </pic:cNvPicPr>
@@ -2346,7 +2346,7 @@
                     <a:graphicData uri="http://schemas.openxmlformats.org/drawingml/2006/picture">
                       <pic:pic>
                         <pic:nvPicPr>
-                          <pic:cNvPr descr="img/kb8.jpg" id="93" name="Picture"/>
+                          <pic:cNvPr descr="img/ML-15729-kb8.jpg" id="93" name="Picture"/>
                           <pic:cNvPicPr>
                             <a:picLocks noChangeArrowheads="1" noChangeAspect="1"/>
                           </pic:cNvPicPr>
@@ -2414,7 +2414,7 @@
         <w:pStyle w:val="FirstParagraph"/>
       </w:pPr>
       <w:r>
-        <w:t xml:space="preserve">Once the Bedrock knowledge base is created we are now ready to sync the data (raw documents) in S3 to embeddings in the AOSS collection vector index.</w:t>
+        <w:t xml:space="preserve">Once the Bedrock knowledge base is created we are now ready to sync the data (raw documents) in S3 to embeddings in the OpenSearch Service Serverless collection vector index.</w:t>
       </w:r>
     </w:p>
     <w:p>
@@ -2502,7 +2502,7 @@
                     <a:graphicData uri="http://schemas.openxmlformats.org/drawingml/2006/picture">
                       <pic:pic>
                         <pic:nvPicPr>
-                          <pic:cNvPr descr="img/kb9.jpg" id="97" name="Picture"/>
+                          <pic:cNvPr descr="img/ML-15729-kb9.jpg" id="97" name="Picture"/>
                           <pic:cNvPicPr>
                             <a:picLocks noChangeArrowheads="1" noChangeAspect="1"/>
                           </pic:cNvPicPr>
@@ -2626,7 +2626,7 @@
                     <a:graphicData uri="http://schemas.openxmlformats.org/drawingml/2006/picture">
                       <pic:pic>
                         <pic:nvPicPr>
-                          <pic:cNvPr descr="img/kb10.jpg" id="101" name="Picture"/>
+                          <pic:cNvPr descr="img/ML-15729-kb10.jpg" id="101" name="Picture"/>
                           <pic:cNvPicPr>
                             <a:picLocks noChangeArrowheads="1" noChangeAspect="1"/>
                           </pic:cNvPicPr>
@@ -2762,14 +2762,14 @@
             <w:r>
               <w:drawing>
                 <wp:inline>
-                  <wp:extent cx="5334000" cy="2047899"/>
+                  <wp:extent cx="5334000" cy="1950768"/>
                   <wp:effectExtent b="0" l="0" r="0" t="0"/>
                   <wp:docPr descr="" title="" id="106" name="Picture"/>
                   <a:graphic>
                     <a:graphicData uri="http://schemas.openxmlformats.org/drawingml/2006/picture">
                       <pic:pic>
                         <pic:nvPicPr>
-                          <pic:cNvPr descr="img/sm1.jpg" id="107" name="Picture"/>
+                          <pic:cNvPr descr="img/ML-15729-sm1.jpg" id="107" name="Picture"/>
                           <pic:cNvPicPr>
                             <a:picLocks noChangeArrowheads="1" noChangeAspect="1"/>
                           </pic:cNvPicPr>
@@ -2783,7 +2783,7 @@
                         <pic:spPr bwMode="auto">
                           <a:xfrm>
                             <a:off x="0" y="0"/>
-                            <a:ext cx="5334000" cy="2047899"/>
+                            <a:ext cx="5334000" cy="1950768"/>
                           </a:xfrm>
                           <a:prstGeom prst="rect">
                             <a:avLst/>
@@ -3542,7 +3542,7 @@
         </w:numPr>
       </w:pPr>
       <w:r>
-        <w:t xml:space="preserve">Interface to AOSS is through the opensearch-py package.</w:t>
+        <w:t xml:space="preserve">Interface to OpenSearch Service Serverless is through the opensearch-py package.</w:t>
       </w:r>
     </w:p>
     <w:p>
@@ -3680,7 +3680,7 @@
         <w:rPr>
           <w:rStyle w:val="CommentTok"/>
         </w:rPr>
-        <w:t xml:space="preserve">    Convert the query into embedding and then find similar documents from AOSS</w:t>
+        <w:t xml:space="preserve">    Convert the query into embedding and then find similar documents from OpenSearch Service Serverless</w:t>
       </w:r>
       <w:r>
         <w:br/>
@@ -4066,7 +4066,7 @@
         </w:numPr>
       </w:pPr>
       <w:r>
-        <w:t xml:space="preserve">We combine the prompt and the documents retrieved from AOSS as follows.</w:t>
+        <w:t xml:space="preserve">We combine the prompt and the documents retrieved from OpenSearch Service Serverless as follows.</w:t>
       </w:r>
     </w:p>
     <w:p>
@@ -4810,7 +4810,7 @@
                     <a:graphicData uri="http://schemas.openxmlformats.org/drawingml/2006/picture">
                       <pic:pic>
                         <pic:nvPicPr>
-                          <pic:cNvPr descr="img/kb11-wo-context.png" id="111" name="Picture"/>
+                          <pic:cNvPr descr="img/ML-15729-kb11-wo-context.png" id="111" name="Picture"/>
                           <pic:cNvPicPr>
                             <a:picLocks noChangeArrowheads="1" noChangeAspect="1"/>
                           </pic:cNvPicPr>
@@ -4907,7 +4907,7 @@
                     <a:graphicData uri="http://schemas.openxmlformats.org/drawingml/2006/picture">
                       <pic:pic>
                         <pic:nvPicPr>
-                          <pic:cNvPr descr="img/kb11-w-context.png" id="115" name="Picture"/>
+                          <pic:cNvPr descr="img/ML-15729-kb11-w-context.png" id="115" name="Picture"/>
                           <pic:cNvPicPr>
                             <a:picLocks noChangeArrowheads="1" noChangeAspect="1"/>
                           </pic:cNvPicPr>

</xml_diff>